<commit_message>
Add wsgi.py entrypoint for Gunicorn
</commit_message>
<xml_diff>
--- a/project_post/Website Planning.docx
+++ b/project_post/Website Planning.docx
@@ -29,145 +29,6 @@
           <w:u w:val="single"/>
         </w:rPr>
       </w:pPr>
-    </w:p>
-    <w:p>
-      <w:r>
-        <w:t>Fix site:</w:t>
-      </w:r>
-    </w:p>
-    <w:p>
-      <w:pPr>
-        <w:pStyle w:val="ListParagraph"/>
-        <w:numPr>
-          <w:ilvl w:val="0"/>
-          <w:numId w:val="5"/>
-        </w:numPr>
-      </w:pPr>
-      <w:r>
-        <w:t xml:space="preserve">Reduce footer height, add </w:t>
-      </w:r>
-      <w:r>
-        <w:t>clear links</w:t>
-      </w:r>
-    </w:p>
-    <w:p>
-      <w:pPr>
-        <w:pStyle w:val="ListParagraph"/>
-        <w:numPr>
-          <w:ilvl w:val="1"/>
-          <w:numId w:val="5"/>
-        </w:numPr>
-      </w:pPr>
-      <w:r>
-        <w:t>Add email</w:t>
-      </w:r>
-      <w:r>
-        <w:t>, G</w:t>
-      </w:r>
-      <w:r>
-        <w:t>ithub</w:t>
-      </w:r>
-      <w:r>
-        <w:t>, linkedin on LHS</w:t>
-      </w:r>
-    </w:p>
-    <w:p>
-      <w:pPr>
-        <w:pStyle w:val="ListParagraph"/>
-        <w:numPr>
-          <w:ilvl w:val="1"/>
-          <w:numId w:val="5"/>
-        </w:numPr>
-      </w:pPr>
-      <w:r>
-        <w:t>Remove ‘built with flask’</w:t>
-      </w:r>
-    </w:p>
-    <w:p>
-      <w:pPr>
-        <w:pStyle w:val="ListParagraph"/>
-        <w:numPr>
-          <w:ilvl w:val="0"/>
-          <w:numId w:val="5"/>
-        </w:numPr>
-      </w:pPr>
-      <w:r>
-        <w:t>About me:</w:t>
-      </w:r>
-    </w:p>
-    <w:p>
-      <w:pPr>
-        <w:pStyle w:val="ListParagraph"/>
-        <w:numPr>
-          <w:ilvl w:val="1"/>
-          <w:numId w:val="5"/>
-        </w:numPr>
-      </w:pPr>
-      <w:r>
-        <w:t xml:space="preserve">Remove </w:t>
-      </w:r>
-      <w:r>
-        <w:t xml:space="preserve">CV and Resume boxes </w:t>
-      </w:r>
-      <w:r>
-        <w:t>– just have text</w:t>
-      </w:r>
-    </w:p>
-    <w:p>
-      <w:pPr>
-        <w:pStyle w:val="ListParagraph"/>
-        <w:numPr>
-          <w:ilvl w:val="1"/>
-          <w:numId w:val="5"/>
-        </w:numPr>
-      </w:pPr>
-      <w:r>
-        <w:t>Integrate YouTube link ‘Hey Sunday’</w:t>
-      </w:r>
-      <w:r>
-        <w:t xml:space="preserve"> as video</w:t>
-      </w:r>
-    </w:p>
-    <w:p>
-      <w:pPr>
-        <w:pStyle w:val="ListParagraph"/>
-        <w:numPr>
-          <w:ilvl w:val="0"/>
-          <w:numId w:val="5"/>
-        </w:numPr>
-      </w:pPr>
-      <w:r>
-        <w:t>Remove redundant ‘back to projects’ button</w:t>
-      </w:r>
-    </w:p>
-    <w:p>
-      <w:r>
-        <w:t>About page:</w:t>
-      </w:r>
-    </w:p>
-    <w:p>
-      <w:pPr>
-        <w:pStyle w:val="ListParagraph"/>
-        <w:numPr>
-          <w:ilvl w:val="0"/>
-          <w:numId w:val="2"/>
-        </w:numPr>
-      </w:pPr>
-      <w:r>
-        <w:t>Add song (Youtube) – ‘Hey Sunday’</w:t>
-      </w:r>
-    </w:p>
-    <w:p>
-      <w:pPr>
-        <w:pStyle w:val="ListParagraph"/>
-        <w:numPr>
-          <w:ilvl w:val="0"/>
-          <w:numId w:val="2"/>
-        </w:numPr>
-      </w:pPr>
-      <w:r>
-        <w:t>Add short bio</w:t>
-      </w:r>
     </w:p>
     <w:p>
       <w:r>
@@ -326,7 +187,23 @@
           <w:i/>
           <w:iCs/>
         </w:rPr>
-        <w:t xml:space="preserve"> PySpark, Airflow etc – probably not 100% necessary</w:t>
+        <w:t xml:space="preserve"> </w:t>
+      </w:r>
+      <w:proofErr w:type="spellStart"/>
+      <w:r>
+        <w:rPr>
+          <w:i/>
+          <w:iCs/>
+        </w:rPr>
+        <w:t>PySpark</w:t>
+      </w:r>
+      <w:proofErr w:type="spellEnd"/>
+      <w:r>
+        <w:rPr>
+          <w:i/>
+          <w:iCs/>
+        </w:rPr>
+        <w:t>, Airflow etc – probably not 100% necessary</w:t>
       </w:r>
       <w:r>
         <w:rPr>

</xml_diff>